<commit_message>
learning diary based on video parts 4 and 5
</commit_message>
<xml_diff>
--- a/learning-diary.docx
+++ b/learning-diary.docx
@@ -610,6 +610,134 @@
           <w:lang w:val="en-US"/>
         </w:rPr>
         <w:t xml:space="preserve"> and state variable. </w:t>
+      </w:r>
+    </w:p>
+    <w:p>
+      <w:pPr>
+        <w:pStyle w:val="BodyText"/>
+        <w:rPr>
+          <w:lang w:val="en-US"/>
+        </w:rPr>
+      </w:pPr>
+    </w:p>
+    <w:p>
+      <w:pPr>
+        <w:pStyle w:val="BodyText"/>
+        <w:rPr>
+          <w:b/>
+          <w:bCs/>
+          <w:lang w:val="en-US"/>
+        </w:rPr>
+      </w:pPr>
+      <w:r>
+        <w:rPr>
+          <w:b/>
+          <w:bCs/>
+          <w:lang w:val="en-US"/>
+        </w:rPr>
+        <w:t>Menu Overlay &amp; Responsiveness [Part 4]</w:t>
+      </w:r>
+    </w:p>
+    <w:p>
+      <w:pPr>
+        <w:pStyle w:val="BodyText"/>
+        <w:rPr>
+          <w:b/>
+          <w:bCs/>
+          <w:lang w:val="en-US"/>
+        </w:rPr>
+      </w:pPr>
+      <w:r>
+        <w:rPr>
+          <w:b/>
+          <w:bCs/>
+          <w:lang w:val="en-US"/>
+        </w:rPr>
+        <w:t>29.09.2023</w:t>
+      </w:r>
+    </w:p>
+    <w:p>
+      <w:pPr>
+        <w:pStyle w:val="BodyText"/>
+        <w:rPr>
+          <w:lang w:val="en-US"/>
+        </w:rPr>
+      </w:pPr>
+      <w:r>
+        <w:rPr>
+          <w:lang w:val="en-US"/>
+        </w:rPr>
+        <w:t xml:space="preserve">Video shows how to implement the menu overlay feature and make the website responsive. I found </w:t>
+      </w:r>
+      <w:r>
+        <w:rPr>
+          <w:lang w:val="en-US"/>
+        </w:rPr>
+        <w:t xml:space="preserve">it quite challenging to understand the principles used in the video related to animation and transformation as well as media queries. </w:t>
+      </w:r>
+    </w:p>
+    <w:p>
+      <w:pPr>
+        <w:pStyle w:val="BodyText"/>
+        <w:rPr>
+          <w:lang w:val="en-US"/>
+        </w:rPr>
+      </w:pPr>
+    </w:p>
+    <w:p>
+      <w:pPr>
+        <w:pStyle w:val="BodyText"/>
+        <w:rPr>
+          <w:b/>
+          <w:bCs/>
+          <w:lang w:val="en-US"/>
+        </w:rPr>
+      </w:pPr>
+      <w:r>
+        <w:rPr>
+          <w:b/>
+          <w:bCs/>
+          <w:lang w:val="en-US"/>
+        </w:rPr>
+        <w:t>Page With CSS Grid [Part 5]</w:t>
+      </w:r>
+    </w:p>
+    <w:p>
+      <w:pPr>
+        <w:pStyle w:val="BodyText"/>
+        <w:rPr>
+          <w:b/>
+          <w:bCs/>
+          <w:lang w:val="en-US"/>
+        </w:rPr>
+      </w:pPr>
+      <w:r>
+        <w:rPr>
+          <w:b/>
+          <w:bCs/>
+          <w:lang w:val="en-US"/>
+        </w:rPr>
+        <w:t>29.09.2023</w:t>
+      </w:r>
+    </w:p>
+    <w:p>
+      <w:pPr>
+        <w:pStyle w:val="BodyText"/>
+        <w:rPr>
+          <w:lang w:val="en-US"/>
+        </w:rPr>
+      </w:pPr>
+      <w:r>
+        <w:rPr>
+          <w:lang w:val="en-US"/>
+        </w:rPr>
+        <w:t xml:space="preserve">I learned about CSS grid and how to use it to create impressive 2-dimensional website. The concept of grid-template-areas was fascinating to me. </w:t>
+      </w:r>
+      <w:r>
+        <w:rPr>
+          <w:lang w:val="en-US"/>
+        </w:rPr>
+        <w:t>Along with that I learned how to style different elements using various CSS properties.</w:t>
       </w:r>
     </w:p>
     <w:p>
@@ -3305,6 +3433,24 @@
 </file>
 
 <file path=customXml/item1.xml><?xml version="1.0" encoding="utf-8"?>
+<p:properties xmlns:p="http://schemas.microsoft.com/office/2006/metadata/properties" xmlns:xsi="http://www.w3.org/2001/XMLSchema-instance" xmlns:pc="http://schemas.microsoft.com/office/infopath/2007/PartnerControls">
+  <documentManagement>
+    <PublishingExpirationDate xmlns="http://schemas.microsoft.com/sharepoint/v3" xsi:nil="true"/>
+    <PublishingStartDate xmlns="http://schemas.microsoft.com/sharepoint/v3" xsi:nil="true"/>
+  </documentManagement>
+</p:properties>
+</file>
+
+<file path=customXml/item2.xml><?xml version="1.0" encoding="utf-8"?>
+<?mso-contentType ?>
+<FormTemplates xmlns="http://schemas.microsoft.com/sharepoint/v3/contenttype/forms">
+  <Display>DocumentLibraryForm</Display>
+  <Edit>DocumentLibraryForm</Edit>
+  <New>DocumentLibraryForm</New>
+</FormTemplates>
+</file>
+
+<file path=customXml/item3.xml><?xml version="1.0" encoding="utf-8"?>
 <ct:contentTypeSchema xmlns:ct="http://schemas.microsoft.com/office/2006/metadata/contentType" xmlns:ma="http://schemas.microsoft.com/office/2006/metadata/properties/metaAttributes" ct:_="" ma:_="" ma:contentTypeName="Asiakirja" ma:contentTypeID="0x01010017418C401CCB2042A3A99A19F43F356D" ma:contentTypeVersion="1" ma:contentTypeDescription="Luo uusi asiakirja." ma:contentTypeScope="" ma:versionID="f4b075d3ca74a5dbaed73e767a156aa0">
   <xsd:schema xmlns:xsd="http://www.w3.org/2001/XMLSchema" xmlns:p="http://schemas.microsoft.com/office/2006/metadata/properties" xmlns:ns1="http://schemas.microsoft.com/sharepoint/v3" targetNamespace="http://schemas.microsoft.com/office/2006/metadata/properties" ma:root="true" ma:fieldsID="4340a008e99365d80b71206bae222996" ns1:_="">
     <xsd:import namespace="http://schemas.microsoft.com/sharepoint/v3"/>
@@ -3370,25 +3516,25 @@
 </ct:contentTypeSchema>
 </file>
 
-<file path=customXml/item2.xml><?xml version="1.0" encoding="utf-8"?>
-<?mso-contentType ?>
-<FormTemplates xmlns="http://schemas.microsoft.com/sharepoint/v3/contenttype/forms">
-  <Display>DocumentLibraryForm</Display>
-  <Edit>DocumentLibraryForm</Edit>
-  <New>DocumentLibraryForm</New>
-</FormTemplates>
+<file path=customXml/itemProps1.xml><?xml version="1.0" encoding="utf-8"?>
+<ds:datastoreItem xmlns:ds="http://schemas.openxmlformats.org/officeDocument/2006/customXml" ds:itemID="{FA8F0064-303C-446D-896E-46EEB9A79DC3}">
+  <ds:schemaRefs>
+    <ds:schemaRef ds:uri="http://schemas.microsoft.com/office/2006/metadata/properties"/>
+    <ds:schemaRef ds:uri="http://schemas.microsoft.com/office/infopath/2007/PartnerControls"/>
+    <ds:schemaRef ds:uri="http://schemas.microsoft.com/sharepoint/v3"/>
+  </ds:schemaRefs>
+</ds:datastoreItem>
 </file>
 
-<file path=customXml/item3.xml><?xml version="1.0" encoding="utf-8"?>
-<p:properties xmlns:p="http://schemas.microsoft.com/office/2006/metadata/properties" xmlns:xsi="http://www.w3.org/2001/XMLSchema-instance" xmlns:pc="http://schemas.microsoft.com/office/infopath/2007/PartnerControls">
-  <documentManagement>
-    <PublishingExpirationDate xmlns="http://schemas.microsoft.com/sharepoint/v3" xsi:nil="true"/>
-    <PublishingStartDate xmlns="http://schemas.microsoft.com/sharepoint/v3" xsi:nil="true"/>
-  </documentManagement>
-</p:properties>
+<file path=customXml/itemProps2.xml><?xml version="1.0" encoding="utf-8"?>
+<ds:datastoreItem xmlns:ds="http://schemas.openxmlformats.org/officeDocument/2006/customXml" ds:itemID="{13FBD2FA-5696-460D-A278-9A302A0F72AE}">
+  <ds:schemaRefs>
+    <ds:schemaRef ds:uri="http://schemas.microsoft.com/sharepoint/v3/contenttype/forms"/>
+  </ds:schemaRefs>
+</ds:datastoreItem>
 </file>
 
-<file path=customXml/itemProps1.xml><?xml version="1.0" encoding="utf-8"?>
+<file path=customXml/itemProps3.xml><?xml version="1.0" encoding="utf-8"?>
 <ds:datastoreItem xmlns:ds="http://schemas.openxmlformats.org/officeDocument/2006/customXml" ds:itemID="{B9A87442-5A7B-46FD-BD28-170CE9B7256F}">
   <ds:schemaRefs>
     <ds:schemaRef ds:uri="http://schemas.microsoft.com/office/2006/metadata/contentType"/>
@@ -3403,22 +3549,4 @@
     <ds:schemaRef ds:uri="http://schemas.microsoft.com/office/internal/2005/internalDocumentation"/>
   </ds:schemaRefs>
 </ds:datastoreItem>
-</file>
-
-<file path=customXml/itemProps2.xml><?xml version="1.0" encoding="utf-8"?>
-<ds:datastoreItem xmlns:ds="http://schemas.openxmlformats.org/officeDocument/2006/customXml" ds:itemID="{13FBD2FA-5696-460D-A278-9A302A0F72AE}">
-  <ds:schemaRefs>
-    <ds:schemaRef ds:uri="http://schemas.microsoft.com/sharepoint/v3/contenttype/forms"/>
-  </ds:schemaRefs>
-</ds:datastoreItem>
-</file>
-
-<file path=customXml/itemProps3.xml><?xml version="1.0" encoding="utf-8"?>
-<ds:datastoreItem xmlns:ds="http://schemas.openxmlformats.org/officeDocument/2006/customXml" ds:itemID="{FA8F0064-303C-446D-896E-46EEB9A79DC3}">
-  <ds:schemaRefs>
-    <ds:schemaRef ds:uri="http://schemas.microsoft.com/office/2006/metadata/properties"/>
-    <ds:schemaRef ds:uri="http://schemas.microsoft.com/office/infopath/2007/PartnerControls"/>
-    <ds:schemaRef ds:uri="http://schemas.microsoft.com/sharepoint/v3"/>
-  </ds:schemaRefs>
-</ds:datastoreItem>
 </file>
</xml_diff>

<commit_message>
css styling and learning diary update
</commit_message>
<xml_diff>
--- a/learning-diary.docx
+++ b/learning-diary.docx
@@ -14,7 +14,6 @@
           <w:lang w:val="en-US"/>
         </w:rPr>
       </w:pPr>
-      <w:proofErr w:type="spellStart"/>
       <w:r>
         <w:rPr>
           <w:rFonts w:ascii="Times New Roman" w:hAnsi="Times New Roman" w:cs="Times New Roman"/>
@@ -23,10 +22,13 @@
           <w:szCs w:val="24"/>
           <w:lang w:val="en-US"/>
         </w:rPr>
-        <w:t>Lappeenrannan</w:t>
-      </w:r>
-      <w:proofErr w:type="spellEnd"/>
-      <w:r>
+        <w:t>Lappeenrannan teknillinen yliopisto</w:t>
+      </w:r>
+    </w:p>
+    <w:p>
+      <w:pPr>
+        <w:pStyle w:val="Title"/>
+        <w:jc w:val="both"/>
         <w:rPr>
           <w:rFonts w:ascii="Times New Roman" w:hAnsi="Times New Roman" w:cs="Times New Roman"/>
           <w:b w:val="0"/>
@@ -34,9 +36,7 @@
           <w:szCs w:val="24"/>
           <w:lang w:val="en-US"/>
         </w:rPr>
-        <w:t xml:space="preserve"> </w:t>
-      </w:r>
-      <w:proofErr w:type="spellStart"/>
+      </w:pPr>
       <w:r>
         <w:rPr>
           <w:rFonts w:ascii="Times New Roman" w:hAnsi="Times New Roman" w:cs="Times New Roman"/>
@@ -45,52 +45,6 @@
           <w:szCs w:val="24"/>
           <w:lang w:val="en-US"/>
         </w:rPr>
-        <w:t>teknillinen</w:t>
-      </w:r>
-      <w:proofErr w:type="spellEnd"/>
-      <w:r>
-        <w:rPr>
-          <w:rFonts w:ascii="Times New Roman" w:hAnsi="Times New Roman" w:cs="Times New Roman"/>
-          <w:b w:val="0"/>
-          <w:sz w:val="24"/>
-          <w:szCs w:val="24"/>
-          <w:lang w:val="en-US"/>
-        </w:rPr>
-        <w:t xml:space="preserve"> </w:t>
-      </w:r>
-      <w:proofErr w:type="spellStart"/>
-      <w:r>
-        <w:rPr>
-          <w:rFonts w:ascii="Times New Roman" w:hAnsi="Times New Roman" w:cs="Times New Roman"/>
-          <w:b w:val="0"/>
-          <w:sz w:val="24"/>
-          <w:szCs w:val="24"/>
-          <w:lang w:val="en-US"/>
-        </w:rPr>
-        <w:t>yliopisto</w:t>
-      </w:r>
-      <w:proofErr w:type="spellEnd"/>
-    </w:p>
-    <w:p>
-      <w:pPr>
-        <w:pStyle w:val="Title"/>
-        <w:jc w:val="both"/>
-        <w:rPr>
-          <w:rFonts w:ascii="Times New Roman" w:hAnsi="Times New Roman" w:cs="Times New Roman"/>
-          <w:b w:val="0"/>
-          <w:sz w:val="24"/>
-          <w:szCs w:val="24"/>
-          <w:lang w:val="en-US"/>
-        </w:rPr>
-      </w:pPr>
-      <w:r>
-        <w:rPr>
-          <w:rFonts w:ascii="Times New Roman" w:hAnsi="Times New Roman" w:cs="Times New Roman"/>
-          <w:b w:val="0"/>
-          <w:sz w:val="24"/>
-          <w:szCs w:val="24"/>
-          <w:lang w:val="en-US"/>
-        </w:rPr>
         <w:t>LUT UNIVERSITY</w:t>
       </w:r>
     </w:p>
@@ -143,31 +97,18 @@
         <w:jc w:val="left"/>
         <w:rPr>
           <w:rFonts w:ascii="Times New Roman" w:hAnsi="Times New Roman" w:cs="Times New Roman"/>
-          <w:b w:val="0"/>
           <w:sz w:val="24"/>
           <w:szCs w:val="24"/>
           <w:lang w:val="en-US"/>
         </w:rPr>
       </w:pPr>
-    </w:p>
-    <w:p>
-      <w:pPr>
-        <w:pStyle w:val="Title"/>
-        <w:jc w:val="left"/>
+      <w:r>
         <w:rPr>
           <w:rFonts w:ascii="Times New Roman" w:hAnsi="Times New Roman" w:cs="Times New Roman"/>
           <w:sz w:val="24"/>
           <w:szCs w:val="24"/>
           <w:lang w:val="en-US"/>
         </w:rPr>
-      </w:pPr>
-      <w:r>
-        <w:rPr>
-          <w:rFonts w:ascii="Times New Roman" w:hAnsi="Times New Roman" w:cs="Times New Roman"/>
-          <w:sz w:val="24"/>
-          <w:szCs w:val="24"/>
-          <w:lang w:val="en-US"/>
-        </w:rPr>
         <w:t>Ramesh Karki</w:t>
       </w:r>
     </w:p>
@@ -176,32 +117,6 @@
         <w:pStyle w:val="Title"/>
         <w:jc w:val="left"/>
         <w:rPr>
-          <w:rFonts w:ascii="Times New Roman" w:hAnsi="Times New Roman" w:cs="Times New Roman"/>
-          <w:b w:val="0"/>
-          <w:sz w:val="24"/>
-          <w:szCs w:val="24"/>
-          <w:lang w:val="en-US"/>
-        </w:rPr>
-      </w:pPr>
-    </w:p>
-    <w:p>
-      <w:pPr>
-        <w:pStyle w:val="Title"/>
-        <w:jc w:val="left"/>
-        <w:rPr>
-          <w:rFonts w:ascii="Times New Roman" w:hAnsi="Times New Roman" w:cs="Times New Roman"/>
-          <w:b w:val="0"/>
-          <w:sz w:val="24"/>
-          <w:szCs w:val="24"/>
-          <w:lang w:val="en-US"/>
-        </w:rPr>
-      </w:pPr>
-    </w:p>
-    <w:p>
-      <w:pPr>
-        <w:pStyle w:val="Title"/>
-        <w:jc w:val="left"/>
-        <w:rPr>
           <w:b w:val="0"/>
           <w:bCs w:val="0"/>
           <w:lang w:val="en-US"/>
@@ -289,35 +204,7 @@
         <w:rPr>
           <w:lang w:val="en-US"/>
         </w:rPr>
-        <w:t xml:space="preserve"> node-sass for the project after initialization of </w:t>
-      </w:r>
-      <w:proofErr w:type="spellStart"/>
-      <w:r>
-        <w:rPr>
-          <w:lang w:val="en-US"/>
-        </w:rPr>
-        <w:t>package.json</w:t>
-      </w:r>
-      <w:proofErr w:type="spellEnd"/>
-      <w:r>
-        <w:rPr>
-          <w:lang w:val="en-US"/>
-        </w:rPr>
-        <w:t xml:space="preserve"> file. Configured script to run the </w:t>
-      </w:r>
-      <w:proofErr w:type="spellStart"/>
-      <w:r>
-        <w:rPr>
-          <w:lang w:val="en-US"/>
-        </w:rPr>
-        <w:t>scss</w:t>
-      </w:r>
-      <w:proofErr w:type="spellEnd"/>
-      <w:r>
-        <w:rPr>
-          <w:lang w:val="en-US"/>
-        </w:rPr>
-        <w:t xml:space="preserve"> compiler and tested whether everything works. </w:t>
+        <w:t xml:space="preserve"> node-sass for the project after initialization of package.json file. Configured script to run the scss compiler and tested whether everything works. </w:t>
       </w:r>
       <w:r>
         <w:rPr>
@@ -502,8 +389,14 @@
         <w:rPr>
           <w:lang w:val="en-US"/>
         </w:rPr>
+        <w:t xml:space="preserve">The video went through creation of html markup for the homepage which involved setting up the header, main content and other elements. I learned concepts related to Sass like Sass variables, nesting, Rem units for font sizing and hover effect/transitions. The video focuses </w:t>
+      </w:r>
+      <w:r>
+        <w:rPr>
+          <w:lang w:val="en-US"/>
+        </w:rPr>
         <w:lastRenderedPageBreak/>
-        <w:t>The video went through creation of html markup for the homepage which involved setting up the header, main content and other elements. I learned concepts related to Sass like Sass variables, nesting, Rem units for font sizing and hover effect/transitions. The video focuses on using responsive design principles to create a modern day website that looks great on all devices.</w:t>
+        <w:t>on using responsive design principles to create a modern day website that looks great on all devices.</w:t>
       </w:r>
     </w:p>
     <w:p>
@@ -561,55 +454,13 @@
         <w:rPr>
           <w:lang w:val="en-US"/>
         </w:rPr>
-        <w:t xml:space="preserve">The video focuses on integrating </w:t>
-      </w:r>
-      <w:proofErr w:type="spellStart"/>
-      <w:r>
-        <w:rPr>
-          <w:lang w:val="en-US"/>
-        </w:rPr>
-        <w:t>javascript</w:t>
-      </w:r>
-      <w:proofErr w:type="spellEnd"/>
-      <w:r>
-        <w:rPr>
-          <w:lang w:val="en-US"/>
-        </w:rPr>
-        <w:t xml:space="preserve"> and CSS transition to rotate the </w:t>
-      </w:r>
-      <w:r>
-        <w:rPr>
-          <w:lang w:val="en-US"/>
-        </w:rPr>
-        <w:t xml:space="preserve">menu button to ‘X’. CSS properties like transform and translate were used to rotate and reposition the elements on a webpage. I learned how to use </w:t>
-      </w:r>
-      <w:proofErr w:type="spellStart"/>
-      <w:r>
-        <w:rPr>
-          <w:lang w:val="en-US"/>
-        </w:rPr>
-        <w:t>javascript</w:t>
-      </w:r>
-      <w:proofErr w:type="spellEnd"/>
-      <w:r>
-        <w:rPr>
-          <w:lang w:val="en-US"/>
-        </w:rPr>
-        <w:t xml:space="preserve"> to manipulate the DOM elements using </w:t>
-      </w:r>
-      <w:proofErr w:type="spellStart"/>
-      <w:r>
-        <w:rPr>
-          <w:lang w:val="en-US"/>
-        </w:rPr>
-        <w:t>querySelector</w:t>
-      </w:r>
-      <w:proofErr w:type="spellEnd"/>
-      <w:r>
-        <w:rPr>
-          <w:lang w:val="en-US"/>
-        </w:rPr>
-        <w:t xml:space="preserve"> and state variable. </w:t>
+        <w:t xml:space="preserve">The video focuses on integrating javascript and CSS transition to rotate the </w:t>
+      </w:r>
+      <w:r>
+        <w:rPr>
+          <w:lang w:val="en-US"/>
+        </w:rPr>
+        <w:t xml:space="preserve">menu button to ‘X’. CSS properties like transform and translate were used to rotate and reposition the elements on a webpage. I learned how to use javascript to manipulate the DOM elements using querySelector and state variable. </w:t>
       </w:r>
     </w:p>
     <w:p>
@@ -744,7 +595,167 @@
       <w:pPr>
         <w:pStyle w:val="BodyText"/>
         <w:rPr>
+          <w:lang w:val="en-US"/>
+        </w:rPr>
+      </w:pPr>
+    </w:p>
+    <w:p>
+      <w:pPr>
+        <w:pStyle w:val="BodyText"/>
+        <w:rPr>
           <w:b/>
+          <w:bCs/>
+          <w:lang w:val="en-US"/>
+        </w:rPr>
+      </w:pPr>
+      <w:r>
+        <w:rPr>
+          <w:b/>
+          <w:bCs/>
+          <w:lang w:val="en-US"/>
+        </w:rPr>
+        <w:t>Work and Contact Pages [Part 6]</w:t>
+      </w:r>
+    </w:p>
+    <w:p>
+      <w:pPr>
+        <w:pStyle w:val="BodyText"/>
+        <w:rPr>
+          <w:b/>
+          <w:bCs/>
+          <w:lang w:val="en-US"/>
+        </w:rPr>
+      </w:pPr>
+      <w:r>
+        <w:rPr>
+          <w:b/>
+          <w:bCs/>
+          <w:lang w:val="en-US"/>
+        </w:rPr>
+        <w:t>10.10.2023</w:t>
+      </w:r>
+    </w:p>
+    <w:p>
+      <w:pPr>
+        <w:pStyle w:val="BodyText"/>
+        <w:rPr>
+          <w:lang w:val="en-US"/>
+        </w:rPr>
+      </w:pPr>
+      <w:r>
+        <w:rPr>
+          <w:lang w:val="en-US"/>
+        </w:rPr>
+        <w:t>The video discusses implementing work and contact pages using grid and flex properties. Got to learn the usage of grid-template-columns using repeat() method. Also got an overview of grid-gap as well as flex properties like align-items, justify-content, flex-wrap, etc.</w:t>
+      </w:r>
+    </w:p>
+    <w:p>
+      <w:pPr>
+        <w:pStyle w:val="BodyText"/>
+        <w:rPr>
+          <w:lang w:val="en-US"/>
+        </w:rPr>
+      </w:pPr>
+    </w:p>
+    <w:p>
+      <w:pPr>
+        <w:pStyle w:val="BodyText"/>
+        <w:rPr>
+          <w:lang w:val="en-US"/>
+        </w:rPr>
+      </w:pPr>
+    </w:p>
+    <w:p>
+      <w:pPr>
+        <w:pStyle w:val="BodyText"/>
+        <w:rPr>
+          <w:b/>
+          <w:bCs/>
+          <w:lang w:val="en-US"/>
+        </w:rPr>
+      </w:pPr>
+      <w:r>
+        <w:rPr>
+          <w:b/>
+          <w:bCs/>
+          <w:lang w:val="en-US"/>
+        </w:rPr>
+        <w:t>Website Deployment [Part 7]</w:t>
+      </w:r>
+    </w:p>
+    <w:p>
+      <w:pPr>
+        <w:pStyle w:val="BodyText"/>
+        <w:rPr>
+          <w:b/>
+          <w:bCs/>
+          <w:lang w:val="en-US"/>
+        </w:rPr>
+      </w:pPr>
+      <w:r>
+        <w:rPr>
+          <w:b/>
+          <w:bCs/>
+          <w:lang w:val="en-US"/>
+        </w:rPr>
+        <w:t>10.10.2023</w:t>
+      </w:r>
+    </w:p>
+    <w:p>
+      <w:pPr>
+        <w:pStyle w:val="BodyText"/>
+        <w:rPr>
+          <w:lang w:val="en-US"/>
+        </w:rPr>
+      </w:pPr>
+      <w:r>
+        <w:rPr>
+          <w:lang w:val="en-US"/>
+        </w:rPr>
+        <w:lastRenderedPageBreak/>
+        <w:t xml:space="preserve">I learned the way to deploy static websites in </w:t>
+      </w:r>
+      <w:r>
+        <w:rPr>
+          <w:lang w:val="en-US"/>
+        </w:rPr>
+        <w:t>GitHub</w:t>
+      </w:r>
+      <w:r>
+        <w:rPr>
+          <w:lang w:val="en-US"/>
+        </w:rPr>
+        <w:t xml:space="preserve"> page</w:t>
+      </w:r>
+      <w:r>
+        <w:rPr>
+          <w:lang w:val="en-US"/>
+        </w:rPr>
+        <w:t>s</w:t>
+      </w:r>
+      <w:r>
+        <w:rPr>
+          <w:lang w:val="en-US"/>
+        </w:rPr>
+        <w:t xml:space="preserve">(web hosting site). I had an experience of using netlify and render to host the </w:t>
+      </w:r>
+      <w:r>
+        <w:rPr>
+          <w:lang w:val="en-US"/>
+        </w:rPr>
+        <w:t>application,</w:t>
+      </w:r>
+      <w:r>
+        <w:rPr>
+          <w:lang w:val="en-US"/>
+        </w:rPr>
+        <w:t xml:space="preserve"> so it was quite straightforward and easy to follow.</w:t>
+      </w:r>
+    </w:p>
+    <w:p>
+      <w:pPr>
+        <w:pStyle w:val="BodyText"/>
+        <w:rPr>
           <w:lang w:val="en-US"/>
         </w:rPr>
       </w:pPr>
@@ -753,222 +764,6 @@
           <w:lang w:val="en-US"/>
         </w:rPr>
         <w:br w:type="page"/>
-      </w:r>
-      <w:r>
-        <w:rPr>
-          <w:b/>
-          <w:lang w:val="en-US"/>
-        </w:rPr>
-        <w:lastRenderedPageBreak/>
-        <w:t>EXAMPLE STYLE 2</w:t>
-      </w:r>
-    </w:p>
-    <w:p>
-      <w:pPr>
-        <w:pStyle w:val="BodyText"/>
-        <w:rPr>
-          <w:b/>
-          <w:lang w:val="en-US"/>
-        </w:rPr>
-      </w:pPr>
-    </w:p>
-    <w:p>
-      <w:pPr>
-        <w:pStyle w:val="BodyText"/>
-        <w:rPr>
-          <w:lang w:val="en-US"/>
-        </w:rPr>
-      </w:pPr>
-      <w:r>
-        <w:rPr>
-          <w:lang w:val="en-US"/>
-        </w:rPr>
-        <w:t>10.9.2018</w:t>
-      </w:r>
-    </w:p>
-    <w:p>
-      <w:pPr>
-        <w:pStyle w:val="BodyText"/>
-        <w:rPr>
-          <w:lang w:val="en-US"/>
-        </w:rPr>
-      </w:pPr>
-    </w:p>
-    <w:p>
-      <w:pPr>
-        <w:pStyle w:val="BodyText"/>
-        <w:rPr>
-          <w:lang w:val="en-US"/>
-        </w:rPr>
-      </w:pPr>
-      <w:r>
-        <w:rPr>
-          <w:lang w:val="en-US"/>
-        </w:rPr>
-        <w:t>I learned about,</w:t>
-      </w:r>
-    </w:p>
-    <w:p>
-      <w:pPr>
-        <w:pStyle w:val="BodyText"/>
-        <w:rPr>
-          <w:lang w:val="en-US"/>
-        </w:rPr>
-      </w:pPr>
-    </w:p>
-    <w:p>
-      <w:pPr>
-        <w:pStyle w:val="BodyText"/>
-        <w:rPr>
-          <w:lang w:val="en-US"/>
-        </w:rPr>
-      </w:pPr>
-      <w:r>
-        <w:rPr>
-          <w:lang w:val="en-US"/>
-        </w:rPr>
-        <w:t>version control, but mostly it was just refreshing my memory. What I learned was…</w:t>
-      </w:r>
-    </w:p>
-    <w:p>
-      <w:pPr>
-        <w:pStyle w:val="BodyText"/>
-        <w:rPr>
-          <w:lang w:val="en-US"/>
-        </w:rPr>
-      </w:pPr>
-    </w:p>
-    <w:p>
-      <w:pPr>
-        <w:pStyle w:val="BodyText"/>
-        <w:rPr>
-          <w:lang w:val="en-US"/>
-        </w:rPr>
-      </w:pPr>
-      <w:r>
-        <w:rPr>
-          <w:lang w:val="en-US"/>
-        </w:rPr>
-        <w:t>how to develop as a becoming software professional. I find &lt;something&gt; interesting, because…</w:t>
-      </w:r>
-    </w:p>
-    <w:p>
-      <w:pPr>
-        <w:pStyle w:val="BodyText"/>
-        <w:rPr>
-          <w:lang w:val="en-US"/>
-        </w:rPr>
-      </w:pPr>
-    </w:p>
-    <w:p>
-      <w:pPr>
-        <w:pStyle w:val="BodyText"/>
-        <w:rPr>
-          <w:lang w:val="en-US"/>
-        </w:rPr>
-      </w:pPr>
-      <w:r>
-        <w:rPr>
-          <w:lang w:val="en-US"/>
-        </w:rPr>
-        <w:t>how to set up Atom environment with addons. There was one problem that took me a lot of time to solve. The problem was about …</w:t>
-      </w:r>
-    </w:p>
-    <w:p>
-      <w:pPr>
-        <w:pStyle w:val="BodyText"/>
-        <w:rPr>
-          <w:lang w:val="en-US"/>
-        </w:rPr>
-      </w:pPr>
-    </w:p>
-    <w:p>
-      <w:pPr>
-        <w:pStyle w:val="BodyText"/>
-        <w:rPr>
-          <w:lang w:val="en-US"/>
-        </w:rPr>
-      </w:pPr>
-      <w:r>
-        <w:rPr>
-          <w:lang w:val="en-US"/>
-        </w:rPr>
-        <w:t>Etc.</w:t>
-      </w:r>
-    </w:p>
-    <w:p>
-      <w:pPr>
-        <w:pStyle w:val="BodyText"/>
-        <w:rPr>
-          <w:lang w:val="en-US"/>
-        </w:rPr>
-      </w:pPr>
-    </w:p>
-    <w:p>
-      <w:pPr>
-        <w:pStyle w:val="BodyText"/>
-        <w:rPr>
-          <w:b/>
-          <w:lang w:val="en-US"/>
-        </w:rPr>
-      </w:pPr>
-      <w:r>
-        <w:rPr>
-          <w:b/>
-          <w:lang w:val="en-US"/>
-        </w:rPr>
-        <w:t>EXAMPLE STYLE 3</w:t>
-      </w:r>
-    </w:p>
-    <w:p>
-      <w:pPr>
-        <w:pStyle w:val="BodyText"/>
-        <w:rPr>
-          <w:b/>
-          <w:lang w:val="en-US"/>
-        </w:rPr>
-      </w:pPr>
-    </w:p>
-    <w:p>
-      <w:pPr>
-        <w:pStyle w:val="BodyText"/>
-        <w:rPr>
-          <w:lang w:val="en-US"/>
-        </w:rPr>
-      </w:pPr>
-      <w:r>
-        <w:rPr>
-          <w:lang w:val="en-US"/>
-        </w:rPr>
-        <w:t>Freeform.</w:t>
-      </w:r>
-    </w:p>
-    <w:p>
-      <w:pPr>
-        <w:pStyle w:val="BodyText"/>
-        <w:rPr>
-          <w:lang w:val="en-US"/>
-        </w:rPr>
-      </w:pPr>
-    </w:p>
-    <w:p>
-      <w:pPr>
-        <w:pStyle w:val="BodyText"/>
-        <w:rPr>
-          <w:lang w:val="en-US"/>
-        </w:rPr>
-      </w:pPr>
-      <w:r>
-        <w:rPr>
-          <w:lang w:val="en-US"/>
-        </w:rPr>
-        <w:t xml:space="preserve">Something else, but reasonable. </w:t>
-      </w:r>
-      <w:r>
-        <w:rPr>
-          <w:lang w:val="en-US"/>
-        </w:rPr>
-        <w:t>You must document what you have done, learned and when this have happened.</w:t>
       </w:r>
     </w:p>
     <w:sectPr>
@@ -3433,24 +3228,6 @@
 </file>
 
 <file path=customXml/item1.xml><?xml version="1.0" encoding="utf-8"?>
-<p:properties xmlns:p="http://schemas.microsoft.com/office/2006/metadata/properties" xmlns:xsi="http://www.w3.org/2001/XMLSchema-instance" xmlns:pc="http://schemas.microsoft.com/office/infopath/2007/PartnerControls">
-  <documentManagement>
-    <PublishingExpirationDate xmlns="http://schemas.microsoft.com/sharepoint/v3" xsi:nil="true"/>
-    <PublishingStartDate xmlns="http://schemas.microsoft.com/sharepoint/v3" xsi:nil="true"/>
-  </documentManagement>
-</p:properties>
-</file>
-
-<file path=customXml/item2.xml><?xml version="1.0" encoding="utf-8"?>
-<?mso-contentType ?>
-<FormTemplates xmlns="http://schemas.microsoft.com/sharepoint/v3/contenttype/forms">
-  <Display>DocumentLibraryForm</Display>
-  <Edit>DocumentLibraryForm</Edit>
-  <New>DocumentLibraryForm</New>
-</FormTemplates>
-</file>
-
-<file path=customXml/item3.xml><?xml version="1.0" encoding="utf-8"?>
 <ct:contentTypeSchema xmlns:ct="http://schemas.microsoft.com/office/2006/metadata/contentType" xmlns:ma="http://schemas.microsoft.com/office/2006/metadata/properties/metaAttributes" ct:_="" ma:_="" ma:contentTypeName="Asiakirja" ma:contentTypeID="0x01010017418C401CCB2042A3A99A19F43F356D" ma:contentTypeVersion="1" ma:contentTypeDescription="Luo uusi asiakirja." ma:contentTypeScope="" ma:versionID="f4b075d3ca74a5dbaed73e767a156aa0">
   <xsd:schema xmlns:xsd="http://www.w3.org/2001/XMLSchema" xmlns:p="http://schemas.microsoft.com/office/2006/metadata/properties" xmlns:ns1="http://schemas.microsoft.com/sharepoint/v3" targetNamespace="http://schemas.microsoft.com/office/2006/metadata/properties" ma:root="true" ma:fieldsID="4340a008e99365d80b71206bae222996" ns1:_="">
     <xsd:import namespace="http://schemas.microsoft.com/sharepoint/v3"/>
@@ -3516,25 +3293,25 @@
 </ct:contentTypeSchema>
 </file>
 
-<file path=customXml/itemProps1.xml><?xml version="1.0" encoding="utf-8"?>
-<ds:datastoreItem xmlns:ds="http://schemas.openxmlformats.org/officeDocument/2006/customXml" ds:itemID="{FA8F0064-303C-446D-896E-46EEB9A79DC3}">
-  <ds:schemaRefs>
-    <ds:schemaRef ds:uri="http://schemas.microsoft.com/office/2006/metadata/properties"/>
-    <ds:schemaRef ds:uri="http://schemas.microsoft.com/office/infopath/2007/PartnerControls"/>
-    <ds:schemaRef ds:uri="http://schemas.microsoft.com/sharepoint/v3"/>
-  </ds:schemaRefs>
-</ds:datastoreItem>
+<file path=customXml/item2.xml><?xml version="1.0" encoding="utf-8"?>
+<?mso-contentType ?>
+<FormTemplates xmlns="http://schemas.microsoft.com/sharepoint/v3/contenttype/forms">
+  <Display>DocumentLibraryForm</Display>
+  <Edit>DocumentLibraryForm</Edit>
+  <New>DocumentLibraryForm</New>
+</FormTemplates>
 </file>
 
-<file path=customXml/itemProps2.xml><?xml version="1.0" encoding="utf-8"?>
-<ds:datastoreItem xmlns:ds="http://schemas.openxmlformats.org/officeDocument/2006/customXml" ds:itemID="{13FBD2FA-5696-460D-A278-9A302A0F72AE}">
-  <ds:schemaRefs>
-    <ds:schemaRef ds:uri="http://schemas.microsoft.com/sharepoint/v3/contenttype/forms"/>
-  </ds:schemaRefs>
-</ds:datastoreItem>
+<file path=customXml/item3.xml><?xml version="1.0" encoding="utf-8"?>
+<p:properties xmlns:p="http://schemas.microsoft.com/office/2006/metadata/properties" xmlns:xsi="http://www.w3.org/2001/XMLSchema-instance" xmlns:pc="http://schemas.microsoft.com/office/infopath/2007/PartnerControls">
+  <documentManagement>
+    <PublishingExpirationDate xmlns="http://schemas.microsoft.com/sharepoint/v3" xsi:nil="true"/>
+    <PublishingStartDate xmlns="http://schemas.microsoft.com/sharepoint/v3" xsi:nil="true"/>
+  </documentManagement>
+</p:properties>
 </file>
 
-<file path=customXml/itemProps3.xml><?xml version="1.0" encoding="utf-8"?>
+<file path=customXml/itemProps1.xml><?xml version="1.0" encoding="utf-8"?>
 <ds:datastoreItem xmlns:ds="http://schemas.openxmlformats.org/officeDocument/2006/customXml" ds:itemID="{B9A87442-5A7B-46FD-BD28-170CE9B7256F}">
   <ds:schemaRefs>
     <ds:schemaRef ds:uri="http://schemas.microsoft.com/office/2006/metadata/contentType"/>
@@ -3549,4 +3326,22 @@
     <ds:schemaRef ds:uri="http://schemas.microsoft.com/office/internal/2005/internalDocumentation"/>
   </ds:schemaRefs>
 </ds:datastoreItem>
+</file>
+
+<file path=customXml/itemProps2.xml><?xml version="1.0" encoding="utf-8"?>
+<ds:datastoreItem xmlns:ds="http://schemas.openxmlformats.org/officeDocument/2006/customXml" ds:itemID="{13FBD2FA-5696-460D-A278-9A302A0F72AE}">
+  <ds:schemaRefs>
+    <ds:schemaRef ds:uri="http://schemas.microsoft.com/sharepoint/v3/contenttype/forms"/>
+  </ds:schemaRefs>
+</ds:datastoreItem>
+</file>
+
+<file path=customXml/itemProps3.xml><?xml version="1.0" encoding="utf-8"?>
+<ds:datastoreItem xmlns:ds="http://schemas.openxmlformats.org/officeDocument/2006/customXml" ds:itemID="{FA8F0064-303C-446D-896E-46EEB9A79DC3}">
+  <ds:schemaRefs>
+    <ds:schemaRef ds:uri="http://schemas.microsoft.com/office/2006/metadata/properties"/>
+    <ds:schemaRef ds:uri="http://schemas.microsoft.com/office/infopath/2007/PartnerControls"/>
+    <ds:schemaRef ds:uri="http://schemas.microsoft.com/sharepoint/v3"/>
+  </ds:schemaRefs>
+</ds:datastoreItem>
 </file>
</xml_diff>